<commit_message>
Updating coding assignment and research documents and adding PDF for both
</commit_message>
<xml_diff>
--- a/MySQL_Week12_Coding_Assignment-3.docx
+++ b/MySQL_Week12_Coding_Assignment-3.docx
@@ -6,16 +6,32 @@
       <w:pPr>
         <w:pStyle w:val="Body"/>
         <w:rPr>
-          <w:rFonts w:ascii="Calibri" w:eastAsia="Calibri" w:hAnsi="Calibri" w:cs="Calibri"/>
-        </w:rPr>
-      </w:pPr>
-      <w:r>
-        <w:rPr>
           <w:rFonts w:ascii="Calibri" w:hAnsi="Calibri"/>
           <w:b/>
           <w:bCs/>
         </w:rPr>
+      </w:pPr>
+      <w:r>
+        <w:rPr>
+          <w:rFonts w:ascii="Calibri" w:hAnsi="Calibri"/>
+          <w:b/>
+          <w:bCs/>
+        </w:rPr>
         <w:t xml:space="preserve">URL to GitHub Repository: </w:t>
+      </w:r>
+    </w:p>
+    <w:p>
+      <w:pPr>
+        <w:pStyle w:val="Body"/>
+        <w:rPr>
+          <w:rFonts w:ascii="Calibri" w:eastAsia="Calibri" w:hAnsi="Calibri" w:cs="Calibri"/>
+        </w:rPr>
+      </w:pPr>
+      <w:r>
+        <w:rPr>
+          <w:rFonts w:ascii="Calibri" w:hAnsi="Calibri"/>
+        </w:rPr>
+        <w:t>https://github.com/MichaelG2022/Week-12-Unit-Test-Coding-Assignment</w:t>
       </w:r>
     </w:p>
     <w:p>
@@ -50,6 +66,12 @@
           <w:bCs/>
         </w:rPr>
         <w:t xml:space="preserve"> </w:t>
+      </w:r>
+      <w:r>
+        <w:rPr>
+          <w:rFonts w:ascii="Calibri" w:hAnsi="Calibri"/>
+        </w:rPr>
+        <w:t>https://www.youtube.com/watch?v=HOs5XRdqKzo</w:t>
       </w:r>
     </w:p>
     <w:p>
@@ -211,15 +233,7 @@
           <w:sz w:val="20"/>
           <w:szCs w:val="20"/>
         </w:rPr>
-        <w:t>In Eclip</w:t>
-      </w:r>
-      <w:r>
-        <w:rPr>
-          <w:rFonts w:ascii="Calibri" w:hAnsi="Calibri"/>
-          <w:sz w:val="20"/>
-          <w:szCs w:val="20"/>
-        </w:rPr>
-        <w:t xml:space="preserve">se, or an IDE of your choice, write the code that accomplishes the objectives listed below. Ensure that the code compiles and runs as directed. </w:t>
+        <w:t xml:space="preserve">In Eclipse, or an IDE of your choice, write the code that accomplishes the objectives listed below. Ensure that the code compiles and runs as directed. </w:t>
       </w:r>
     </w:p>
     <w:p>
@@ -257,15 +271,7 @@
           <w:sz w:val="20"/>
           <w:szCs w:val="20"/>
         </w:rPr>
-        <w:t>s assignment and push your completed code to this dedicated rep</w:t>
-      </w:r>
-      <w:r>
-        <w:rPr>
-          <w:rFonts w:ascii="Calibri" w:hAnsi="Calibri"/>
-          <w:sz w:val="20"/>
-          <w:szCs w:val="20"/>
-        </w:rPr>
-        <w:t>o.</w:t>
+        <w:t>s assignment and push your completed code to this dedicated repo.</w:t>
       </w:r>
     </w:p>
     <w:p>
@@ -335,7 +341,42 @@
             <w14:miter w14:lim="400000"/>
           </w14:textOutline>
         </w:rPr>
-        <w:t>In</w:t>
+        <w:t xml:space="preserve">In this video: record and present your project verbally while showing the results of the working project. </w:t>
+      </w:r>
+    </w:p>
+    <w:p>
+      <w:pPr>
+        <w:pStyle w:val="Default"/>
+        <w:numPr>
+          <w:ilvl w:val="3"/>
+          <w:numId w:val="3"/>
+        </w:numPr>
+        <w:spacing w:before="0" w:after="160" w:line="259" w:lineRule="auto"/>
+        <w:rPr>
+          <w:rFonts w:ascii="Times New Roman" w:hAnsi="Times New Roman"/>
+          <w:sz w:val="20"/>
+          <w:szCs w:val="20"/>
+          <w:u w:color="000000"/>
+          <w14:textOutline w14:w="12700" w14:cap="flat" w14:cmpd="sng" w14:algn="ctr">
+            <w14:noFill/>
+            <w14:prstDash w14:val="solid"/>
+            <w14:miter w14:lim="400000"/>
+          </w14:textOutline>
+        </w:rPr>
+      </w:pPr>
+      <w:r>
+        <w:rPr>
+          <w:rFonts w:ascii="Calibri" w:hAnsi="Calibri"/>
+          <w:sz w:val="20"/>
+          <w:szCs w:val="20"/>
+          <w:u w:val="single" w:color="000000"/>
+          <w14:textOutline w14:w="12700" w14:cap="flat" w14:cmpd="sng" w14:algn="ctr">
+            <w14:noFill/>
+            <w14:prstDash w14:val="solid"/>
+            <w14:miter w14:lim="400000"/>
+          </w14:textOutline>
+        </w:rPr>
+        <w:t>Easy way to Create a video</w:t>
       </w:r>
       <w:r>
         <w:rPr>
@@ -349,7 +390,7 @@
             <w14:miter w14:lim="400000"/>
           </w14:textOutline>
         </w:rPr>
-        <w:t xml:space="preserve"> this video: record and present your project verbally while showing the results of the working project. </w:t>
+        <w:t xml:space="preserve">:  Start a meeting in Zoom, share your screen, open Eclipse with the code and your Console window, start recording &amp; record yourself describing and running the program showing the results. </w:t>
       </w:r>
     </w:p>
     <w:p>
@@ -377,15 +418,99 @@
           <w:rFonts w:ascii="Calibri" w:hAnsi="Calibri"/>
           <w:sz w:val="20"/>
           <w:szCs w:val="20"/>
-          <w:u w:val="single" w:color="000000"/>
+          <w:u w:color="000000"/>
           <w14:textOutline w14:w="12700" w14:cap="flat" w14:cmpd="sng" w14:algn="ctr">
             <w14:noFill/>
             <w14:prstDash w14:val="solid"/>
             <w14:miter w14:lim="400000"/>
           </w14:textOutline>
         </w:rPr>
-        <w:t>Easy way t</w:t>
-      </w:r>
+        <w:t xml:space="preserve">Your video should be a maximum of </w:t>
+      </w:r>
+      <w:r>
+        <w:rPr>
+          <w:rFonts w:ascii="Calibri" w:hAnsi="Calibri"/>
+          <w:sz w:val="20"/>
+          <w:szCs w:val="20"/>
+          <w:u w:color="000000"/>
+          <w14:textOutline w14:w="12700" w14:cap="flat" w14:cmpd="sng" w14:algn="ctr">
+            <w14:noFill/>
+            <w14:prstDash w14:val="solid"/>
+            <w14:miter w14:lim="400000"/>
+          </w14:textOutline>
+        </w:rPr>
+        <w:t>5-</w:t>
+      </w:r>
+      <w:r>
+        <w:rPr>
+          <w:rFonts w:ascii="Calibri" w:hAnsi="Calibri"/>
+          <w:sz w:val="20"/>
+          <w:szCs w:val="20"/>
+          <w:u w:color="000000"/>
+          <w14:textOutline w14:w="12700" w14:cap="flat" w14:cmpd="sng" w14:algn="ctr">
+            <w14:noFill/>
+            <w14:prstDash w14:val="solid"/>
+            <w14:miter w14:lim="400000"/>
+          </w14:textOutline>
+        </w:rPr>
+        <w:t>minutes.</w:t>
+      </w:r>
+    </w:p>
+    <w:p>
+      <w:pPr>
+        <w:pStyle w:val="Default"/>
+        <w:numPr>
+          <w:ilvl w:val="3"/>
+          <w:numId w:val="3"/>
+        </w:numPr>
+        <w:spacing w:before="0" w:after="160" w:line="259" w:lineRule="auto"/>
+        <w:rPr>
+          <w:rFonts w:ascii="Times New Roman" w:hAnsi="Times New Roman"/>
+          <w:sz w:val="20"/>
+          <w:szCs w:val="20"/>
+          <w:u w:color="000000"/>
+          <w14:textOutline w14:w="12700" w14:cap="flat" w14:cmpd="sng" w14:algn="ctr">
+            <w14:noFill/>
+            <w14:prstDash w14:val="solid"/>
+            <w14:miter w14:lim="400000"/>
+          </w14:textOutline>
+        </w:rPr>
+      </w:pPr>
+      <w:r>
+        <w:rPr>
+          <w:rFonts w:ascii="Calibri" w:hAnsi="Calibri"/>
+          <w:sz w:val="20"/>
+          <w:szCs w:val="20"/>
+          <w:u w:color="000000"/>
+          <w14:textOutline w14:w="12700" w14:cap="flat" w14:cmpd="sng" w14:algn="ctr">
+            <w14:noFill/>
+            <w14:prstDash w14:val="solid"/>
+            <w14:miter w14:lim="400000"/>
+          </w14:textOutline>
+        </w:rPr>
+        <w:t>Upload your video with a public link.</w:t>
+      </w:r>
+    </w:p>
+    <w:p>
+      <w:pPr>
+        <w:pStyle w:val="Default"/>
+        <w:numPr>
+          <w:ilvl w:val="3"/>
+          <w:numId w:val="3"/>
+        </w:numPr>
+        <w:spacing w:before="0" w:after="160" w:line="259" w:lineRule="auto"/>
+        <w:rPr>
+          <w:rFonts w:ascii="Times New Roman" w:hAnsi="Times New Roman"/>
+          <w:sz w:val="20"/>
+          <w:szCs w:val="20"/>
+          <w:u w:color="000000"/>
+          <w14:textOutline w14:w="12700" w14:cap="flat" w14:cmpd="sng" w14:algn="ctr">
+            <w14:noFill/>
+            <w14:prstDash w14:val="solid"/>
+            <w14:miter w14:lim="400000"/>
+          </w14:textOutline>
+        </w:rPr>
+      </w:pPr>
       <w:r>
         <w:rPr>
           <w:rFonts w:ascii="Calibri" w:hAnsi="Calibri"/>
@@ -398,7 +523,7 @@
             <w14:miter w14:lim="400000"/>
           </w14:textOutline>
         </w:rPr>
-        <w:t>o Create a video</w:t>
+        <w:t>Easy way to Create a Public Video Link</w:t>
       </w:r>
       <w:r>
         <w:rPr>
@@ -412,8 +537,26 @@
             <w14:miter w14:lim="400000"/>
           </w14:textOutline>
         </w:rPr>
-        <w:t>:  Start a meeting in Zoom, share your screen, open Eclipse with the code and your Console window, start recording &amp; record yourself describing and running the program sh</w:t>
-      </w:r>
+        <w:t>:  Upload your video recording to YouTube with a public link.</w:t>
+      </w:r>
+    </w:p>
+    <w:p>
+      <w:pPr>
+        <w:pStyle w:val="Default"/>
+        <w:spacing w:before="0" w:after="160" w:line="259" w:lineRule="auto"/>
+        <w:ind w:left="720"/>
+        <w:rPr>
+          <w:rFonts w:ascii="Calibri" w:eastAsia="Calibri" w:hAnsi="Calibri" w:cs="Calibri"/>
+          <w:sz w:val="20"/>
+          <w:szCs w:val="20"/>
+          <w:u w:color="000000"/>
+          <w14:textOutline w14:w="12700" w14:cap="flat" w14:cmpd="sng" w14:algn="ctr">
+            <w14:noFill/>
+            <w14:prstDash w14:val="solid"/>
+            <w14:miter w14:lim="400000"/>
+          </w14:textOutline>
+        </w:rPr>
+      </w:pPr>
       <w:r>
         <w:rPr>
           <w:rFonts w:ascii="Calibri" w:hAnsi="Calibri"/>
@@ -426,14 +569,14 @@
             <w14:miter w14:lim="400000"/>
           </w14:textOutline>
         </w:rPr>
-        <w:t xml:space="preserve">owing the results. </w:t>
+        <w:t>2. In addition, please include the following in your Coding Assignment Document:</w:t>
       </w:r>
     </w:p>
     <w:p>
       <w:pPr>
         <w:pStyle w:val="Default"/>
         <w:numPr>
-          <w:ilvl w:val="3"/>
+          <w:ilvl w:val="2"/>
           <w:numId w:val="3"/>
         </w:numPr>
         <w:spacing w:before="0" w:after="160" w:line="259" w:lineRule="auto"/>
@@ -461,7 +604,21 @@
             <w14:miter w14:lim="400000"/>
           </w14:textOutline>
         </w:rPr>
-        <w:t xml:space="preserve">Your video should be a maximum of </w:t>
+        <w:t>The URL for this week</w:t>
+      </w:r>
+      <w:r>
+        <w:rPr>
+          <w:rFonts w:ascii="Arial Unicode MS" w:hAnsi="Arial Unicode MS"/>
+          <w:sz w:val="20"/>
+          <w:szCs w:val="20"/>
+          <w:u w:color="000000"/>
+          <w14:textOutline w14:w="12700" w14:cap="flat" w14:cmpd="sng" w14:algn="ctr">
+            <w14:noFill/>
+            <w14:prstDash w14:val="solid"/>
+            <w14:miter w14:lim="400000"/>
+          </w14:textOutline>
+        </w:rPr>
+        <w:t>’</w:t>
       </w:r>
       <w:r>
         <w:rPr>
@@ -475,8 +632,29 @@
             <w14:miter w14:lim="400000"/>
           </w14:textOutline>
         </w:rPr>
-        <w:t>5-</w:t>
-      </w:r>
+        <w:t>s GitHub repository.</w:t>
+      </w:r>
+    </w:p>
+    <w:p>
+      <w:pPr>
+        <w:pStyle w:val="Default"/>
+        <w:numPr>
+          <w:ilvl w:val="2"/>
+          <w:numId w:val="3"/>
+        </w:numPr>
+        <w:spacing w:before="0" w:after="160" w:line="259" w:lineRule="auto"/>
+        <w:rPr>
+          <w:rFonts w:ascii="Times New Roman" w:hAnsi="Times New Roman"/>
+          <w:sz w:val="20"/>
+          <w:szCs w:val="20"/>
+          <w:u w:color="000000"/>
+          <w14:textOutline w14:w="12700" w14:cap="flat" w14:cmpd="sng" w14:algn="ctr">
+            <w14:noFill/>
+            <w14:prstDash w14:val="solid"/>
+            <w14:miter w14:lim="400000"/>
+          </w14:textOutline>
+        </w:rPr>
+      </w:pPr>
       <w:r>
         <w:rPr>
           <w:rFonts w:ascii="Calibri" w:hAnsi="Calibri"/>
@@ -489,15 +667,47 @@
             <w14:miter w14:lim="400000"/>
           </w14:textOutline>
         </w:rPr>
-        <w:t>minutes.</w:t>
+        <w:t>The URL of the public link of your video.</w:t>
+      </w:r>
+    </w:p>
+    <w:p>
+      <w:pPr>
+        <w:pStyle w:val="Default"/>
+        <w:spacing w:before="0" w:after="160" w:line="259" w:lineRule="auto"/>
+        <w:ind w:left="720"/>
+        <w:rPr>
+          <w:rFonts w:ascii="Calibri" w:eastAsia="Calibri" w:hAnsi="Calibri" w:cs="Calibri"/>
+          <w:sz w:val="20"/>
+          <w:szCs w:val="20"/>
+          <w:u w:color="000000"/>
+          <w14:textOutline w14:w="12700" w14:cap="flat" w14:cmpd="sng" w14:algn="ctr">
+            <w14:noFill/>
+            <w14:prstDash w14:val="solid"/>
+            <w14:miter w14:lim="400000"/>
+          </w14:textOutline>
+        </w:rPr>
+      </w:pPr>
+      <w:r>
+        <w:rPr>
+          <w:rFonts w:ascii="Calibri" w:hAnsi="Calibri"/>
+          <w:sz w:val="20"/>
+          <w:szCs w:val="20"/>
+          <w:u w:color="000000"/>
+          <w14:textOutline w14:w="12700" w14:cap="flat" w14:cmpd="sng" w14:algn="ctr">
+            <w14:noFill/>
+            <w14:prstDash w14:val="solid"/>
+            <w14:miter w14:lim="400000"/>
+          </w14:textOutline>
+        </w:rPr>
+        <w:t xml:space="preserve">3. Save the Coding Assignment Document as a .pdf and do the following: </w:t>
       </w:r>
     </w:p>
     <w:p>
       <w:pPr>
         <w:pStyle w:val="Default"/>
         <w:numPr>
-          <w:ilvl w:val="3"/>
-          <w:numId w:val="3"/>
+          <w:ilvl w:val="2"/>
+          <w:numId w:val="4"/>
         </w:numPr>
         <w:spacing w:before="0" w:after="160" w:line="259" w:lineRule="auto"/>
         <w:rPr>
@@ -524,15 +734,15 @@
             <w14:miter w14:lim="400000"/>
           </w14:textOutline>
         </w:rPr>
-        <w:t>Upload your video with a public link.</w:t>
+        <w:t xml:space="preserve">Push the .pdf to the GitHub repo for this week.  </w:t>
       </w:r>
     </w:p>
     <w:p>
       <w:pPr>
         <w:pStyle w:val="Default"/>
         <w:numPr>
-          <w:ilvl w:val="3"/>
-          <w:numId w:val="3"/>
+          <w:ilvl w:val="2"/>
+          <w:numId w:val="4"/>
         </w:numPr>
         <w:spacing w:before="0" w:after="160" w:line="259" w:lineRule="auto"/>
         <w:rPr>
@@ -552,266 +762,6 @@
           <w:rFonts w:ascii="Calibri" w:hAnsi="Calibri"/>
           <w:sz w:val="20"/>
           <w:szCs w:val="20"/>
-          <w:u w:val="single" w:color="000000"/>
-          <w14:textOutline w14:w="12700" w14:cap="flat" w14:cmpd="sng" w14:algn="ctr">
-            <w14:noFill/>
-            <w14:prstDash w14:val="solid"/>
-            <w14:miter w14:lim="400000"/>
-          </w14:textOutline>
-        </w:rPr>
-        <w:t xml:space="preserve">Easy </w:t>
-      </w:r>
-      <w:r>
-        <w:rPr>
-          <w:rFonts w:ascii="Calibri" w:hAnsi="Calibri"/>
-          <w:sz w:val="20"/>
-          <w:szCs w:val="20"/>
-          <w:u w:val="single" w:color="000000"/>
-          <w14:textOutline w14:w="12700" w14:cap="flat" w14:cmpd="sng" w14:algn="ctr">
-            <w14:noFill/>
-            <w14:prstDash w14:val="solid"/>
-            <w14:miter w14:lim="400000"/>
-          </w14:textOutline>
-        </w:rPr>
-        <w:t>way to Create a Public Video Link</w:t>
-      </w:r>
-      <w:r>
-        <w:rPr>
-          <w:rFonts w:ascii="Calibri" w:hAnsi="Calibri"/>
-          <w:sz w:val="20"/>
-          <w:szCs w:val="20"/>
-          <w:u w:color="000000"/>
-          <w14:textOutline w14:w="12700" w14:cap="flat" w14:cmpd="sng" w14:algn="ctr">
-            <w14:noFill/>
-            <w14:prstDash w14:val="solid"/>
-            <w14:miter w14:lim="400000"/>
-          </w14:textOutline>
-        </w:rPr>
-        <w:t>:  Upload your video recording to YouTube with a public link.</w:t>
-      </w:r>
-    </w:p>
-    <w:p>
-      <w:pPr>
-        <w:pStyle w:val="Default"/>
-        <w:spacing w:before="0" w:after="160" w:line="259" w:lineRule="auto"/>
-        <w:ind w:left="720"/>
-        <w:rPr>
-          <w:rFonts w:ascii="Calibri" w:eastAsia="Calibri" w:hAnsi="Calibri" w:cs="Calibri"/>
-          <w:sz w:val="20"/>
-          <w:szCs w:val="20"/>
-          <w:u w:color="000000"/>
-          <w14:textOutline w14:w="12700" w14:cap="flat" w14:cmpd="sng" w14:algn="ctr">
-            <w14:noFill/>
-            <w14:prstDash w14:val="solid"/>
-            <w14:miter w14:lim="400000"/>
-          </w14:textOutline>
-        </w:rPr>
-      </w:pPr>
-      <w:r>
-        <w:rPr>
-          <w:rFonts w:ascii="Calibri" w:hAnsi="Calibri"/>
-          <w:sz w:val="20"/>
-          <w:szCs w:val="20"/>
-          <w:u w:color="000000"/>
-          <w14:textOutline w14:w="12700" w14:cap="flat" w14:cmpd="sng" w14:algn="ctr">
-            <w14:noFill/>
-            <w14:prstDash w14:val="solid"/>
-            <w14:miter w14:lim="400000"/>
-          </w14:textOutline>
-        </w:rPr>
-        <w:t>2. In addition, please include the following in your Coding Assignment Document:</w:t>
-      </w:r>
-    </w:p>
-    <w:p>
-      <w:pPr>
-        <w:pStyle w:val="Default"/>
-        <w:numPr>
-          <w:ilvl w:val="2"/>
-          <w:numId w:val="3"/>
-        </w:numPr>
-        <w:spacing w:before="0" w:after="160" w:line="259" w:lineRule="auto"/>
-        <w:rPr>
-          <w:rFonts w:ascii="Times New Roman" w:hAnsi="Times New Roman"/>
-          <w:sz w:val="20"/>
-          <w:szCs w:val="20"/>
-          <w:u w:color="000000"/>
-          <w14:textOutline w14:w="12700" w14:cap="flat" w14:cmpd="sng" w14:algn="ctr">
-            <w14:noFill/>
-            <w14:prstDash w14:val="solid"/>
-            <w14:miter w14:lim="400000"/>
-          </w14:textOutline>
-        </w:rPr>
-      </w:pPr>
-      <w:r>
-        <w:rPr>
-          <w:rFonts w:ascii="Calibri" w:hAnsi="Calibri"/>
-          <w:sz w:val="20"/>
-          <w:szCs w:val="20"/>
-          <w:u w:color="000000"/>
-          <w14:textOutline w14:w="12700" w14:cap="flat" w14:cmpd="sng" w14:algn="ctr">
-            <w14:noFill/>
-            <w14:prstDash w14:val="solid"/>
-            <w14:miter w14:lim="400000"/>
-          </w14:textOutline>
-        </w:rPr>
-        <w:t>The URL for this week</w:t>
-      </w:r>
-      <w:r>
-        <w:rPr>
-          <w:rFonts w:ascii="Arial Unicode MS" w:hAnsi="Arial Unicode MS"/>
-          <w:sz w:val="20"/>
-          <w:szCs w:val="20"/>
-          <w:u w:color="000000"/>
-          <w14:textOutline w14:w="12700" w14:cap="flat" w14:cmpd="sng" w14:algn="ctr">
-            <w14:noFill/>
-            <w14:prstDash w14:val="solid"/>
-            <w14:miter w14:lim="400000"/>
-          </w14:textOutline>
-        </w:rPr>
-        <w:t>’</w:t>
-      </w:r>
-      <w:r>
-        <w:rPr>
-          <w:rFonts w:ascii="Calibri" w:hAnsi="Calibri"/>
-          <w:sz w:val="20"/>
-          <w:szCs w:val="20"/>
-          <w:u w:color="000000"/>
-          <w14:textOutline w14:w="12700" w14:cap="flat" w14:cmpd="sng" w14:algn="ctr">
-            <w14:noFill/>
-            <w14:prstDash w14:val="solid"/>
-            <w14:miter w14:lim="400000"/>
-          </w14:textOutline>
-        </w:rPr>
-        <w:t>s GitHub repository.</w:t>
-      </w:r>
-    </w:p>
-    <w:p>
-      <w:pPr>
-        <w:pStyle w:val="Default"/>
-        <w:numPr>
-          <w:ilvl w:val="2"/>
-          <w:numId w:val="3"/>
-        </w:numPr>
-        <w:spacing w:before="0" w:after="160" w:line="259" w:lineRule="auto"/>
-        <w:rPr>
-          <w:rFonts w:ascii="Times New Roman" w:hAnsi="Times New Roman"/>
-          <w:sz w:val="20"/>
-          <w:szCs w:val="20"/>
-          <w:u w:color="000000"/>
-          <w14:textOutline w14:w="12700" w14:cap="flat" w14:cmpd="sng" w14:algn="ctr">
-            <w14:noFill/>
-            <w14:prstDash w14:val="solid"/>
-            <w14:miter w14:lim="400000"/>
-          </w14:textOutline>
-        </w:rPr>
-      </w:pPr>
-      <w:r>
-        <w:rPr>
-          <w:rFonts w:ascii="Calibri" w:hAnsi="Calibri"/>
-          <w:sz w:val="20"/>
-          <w:szCs w:val="20"/>
-          <w:u w:color="000000"/>
-          <w14:textOutline w14:w="12700" w14:cap="flat" w14:cmpd="sng" w14:algn="ctr">
-            <w14:noFill/>
-            <w14:prstDash w14:val="solid"/>
-            <w14:miter w14:lim="400000"/>
-          </w14:textOutline>
-        </w:rPr>
-        <w:t>The URL of the public link of your video.</w:t>
-      </w:r>
-    </w:p>
-    <w:p>
-      <w:pPr>
-        <w:pStyle w:val="Default"/>
-        <w:spacing w:before="0" w:after="160" w:line="259" w:lineRule="auto"/>
-        <w:ind w:left="720"/>
-        <w:rPr>
-          <w:rFonts w:ascii="Calibri" w:eastAsia="Calibri" w:hAnsi="Calibri" w:cs="Calibri"/>
-          <w:sz w:val="20"/>
-          <w:szCs w:val="20"/>
-          <w:u w:color="000000"/>
-          <w14:textOutline w14:w="12700" w14:cap="flat" w14:cmpd="sng" w14:algn="ctr">
-            <w14:noFill/>
-            <w14:prstDash w14:val="solid"/>
-            <w14:miter w14:lim="400000"/>
-          </w14:textOutline>
-        </w:rPr>
-      </w:pPr>
-      <w:r>
-        <w:rPr>
-          <w:rFonts w:ascii="Calibri" w:hAnsi="Calibri"/>
-          <w:sz w:val="20"/>
-          <w:szCs w:val="20"/>
-          <w:u w:color="000000"/>
-          <w14:textOutline w14:w="12700" w14:cap="flat" w14:cmpd="sng" w14:algn="ctr">
-            <w14:noFill/>
-            <w14:prstDash w14:val="solid"/>
-            <w14:miter w14:lim="400000"/>
-          </w14:textOutline>
-        </w:rPr>
-        <w:t xml:space="preserve">3. Save the Coding Assignment Document as a .pdf and do the following: </w:t>
-      </w:r>
-    </w:p>
-    <w:p>
-      <w:pPr>
-        <w:pStyle w:val="Default"/>
-        <w:numPr>
-          <w:ilvl w:val="2"/>
-          <w:numId w:val="4"/>
-        </w:numPr>
-        <w:spacing w:before="0" w:after="160" w:line="259" w:lineRule="auto"/>
-        <w:rPr>
-          <w:rFonts w:ascii="Times New Roman" w:hAnsi="Times New Roman"/>
-          <w:sz w:val="20"/>
-          <w:szCs w:val="20"/>
-          <w:u w:color="000000"/>
-          <w14:textOutline w14:w="12700" w14:cap="flat" w14:cmpd="sng" w14:algn="ctr">
-            <w14:noFill/>
-            <w14:prstDash w14:val="solid"/>
-            <w14:miter w14:lim="400000"/>
-          </w14:textOutline>
-        </w:rPr>
-      </w:pPr>
-      <w:r>
-        <w:rPr>
-          <w:rFonts w:ascii="Calibri" w:hAnsi="Calibri"/>
-          <w:sz w:val="20"/>
-          <w:szCs w:val="20"/>
-          <w:u w:color="000000"/>
-          <w14:textOutline w14:w="12700" w14:cap="flat" w14:cmpd="sng" w14:algn="ctr">
-            <w14:noFill/>
-            <w14:prstDash w14:val="solid"/>
-            <w14:miter w14:lim="400000"/>
-          </w14:textOutline>
-        </w:rPr>
-        <w:t xml:space="preserve">Push the .pdf to the GitHub repo for this week.  </w:t>
-      </w:r>
-    </w:p>
-    <w:p>
-      <w:pPr>
-        <w:pStyle w:val="Default"/>
-        <w:numPr>
-          <w:ilvl w:val="2"/>
-          <w:numId w:val="4"/>
-        </w:numPr>
-        <w:spacing w:before="0" w:after="160" w:line="259" w:lineRule="auto"/>
-        <w:rPr>
-          <w:rFonts w:ascii="Times New Roman" w:hAnsi="Times New Roman"/>
-          <w:sz w:val="20"/>
-          <w:szCs w:val="20"/>
-          <w:u w:color="000000"/>
-          <w14:textOutline w14:w="12700" w14:cap="flat" w14:cmpd="sng" w14:algn="ctr">
-            <w14:noFill/>
-            <w14:prstDash w14:val="solid"/>
-            <w14:miter w14:lim="400000"/>
-          </w14:textOutline>
-        </w:rPr>
-      </w:pPr>
-      <w:r>
-        <w:rPr>
-          <w:rFonts w:ascii="Calibri" w:hAnsi="Calibri"/>
-          <w:sz w:val="20"/>
-          <w:szCs w:val="20"/>
           <w:u w:color="000000"/>
           <w14:textOutline w14:w="12700" w14:cap="flat" w14:cmpd="sng" w14:algn="ctr">
             <w14:noFill/>
@@ -891,7 +841,6 @@
           <w:b/>
           <w:bCs/>
         </w:rPr>
-        <w:lastRenderedPageBreak/>
         <w:t>Coding Steps:</w:t>
       </w:r>
     </w:p>
@@ -918,10 +867,7 @@
         <w:spacing w:line="256" w:lineRule="auto"/>
       </w:pPr>
       <w:r>
-        <w:t xml:space="preserve">Right-click in Project Explorer, select "New / Project". </w:t>
-      </w:r>
-      <w:r>
-        <w:t>Expand "Maven". Select "Maven Project". Click "Next".</w:t>
+        <w:t>Right-click in Project Explorer, select "New / Project". Expand "Maven". Select "Maven Project". Click "Next".</w:t>
       </w:r>
     </w:p>
     <w:p>
@@ -1156,10 +1102,7 @@
         <w:spacing w:line="256" w:lineRule="auto"/>
       </w:pPr>
       <w:r>
-        <w:t>The project "unit-</w:t>
-      </w:r>
-      <w:r>
-        <w:t>test-assignment" should appear in the Package Explorer. Click the down arrow next to "unit-test-assignment" to expand it. Double-click on "pom.xml" to open it in the editor.</w:t>
+        <w:t>The project "unit-test-assignment" should appear in the Package Explorer. Click the down arrow next to "unit-test-assignment" to expand it. Double-click on "pom.xml" to open it in the editor.</w:t>
       </w:r>
     </w:p>
     <w:p>
@@ -1238,13 +1181,7 @@
         <w:rPr>
           <w:rStyle w:val="MonoChar"/>
         </w:rPr>
-        <w:t>&lt;/proj</w:t>
-      </w:r>
-      <w:r>
-        <w:rPr>
-          <w:rStyle w:val="MonoChar"/>
-        </w:rPr>
-        <w:t>ect&gt;</w:t>
+        <w:t>&lt;/project&gt;</w:t>
       </w:r>
       <w:r>
         <w:t>.</w:t>
@@ -1707,7 +1644,6 @@
         <w:pStyle w:val="Mono"/>
       </w:pPr>
       <w:r>
-        <w:lastRenderedPageBreak/>
         <w:t xml:space="preserve"> </w:t>
       </w:r>
     </w:p>
@@ -1841,10 +1777,7 @@
         <w:pStyle w:val="Mono"/>
       </w:pPr>
       <w:r>
-        <w:t xml:space="preserve">     </w:t>
-      </w:r>
-      <w:r>
-        <w:t xml:space="preserve"> &lt;plugin&gt;</w:t>
+        <w:t xml:space="preserve">      &lt;plugin&gt;</w:t>
       </w:r>
     </w:p>
     <w:p>
@@ -1960,10 +1893,7 @@
       <w:proofErr w:type="spellEnd"/>
       <w:proofErr w:type="gramEnd"/>
       <w:r>
-        <w:t>}&lt;/targ</w:t>
-      </w:r>
-      <w:r>
-        <w:t>et&gt;</w:t>
+        <w:t>}&lt;/target&gt;</w:t>
       </w:r>
     </w:p>
     <w:p>
@@ -2021,10 +1951,7 @@
         <w:spacing w:line="256" w:lineRule="auto"/>
       </w:pPr>
       <w:r>
-        <w:t xml:space="preserve">For Eclipse only: right-click on "unit-test-assignment" in the Project Explorer. Click on "Properties". Click "Java Compiler". Make sure "Enable project specific </w:t>
-      </w:r>
-      <w:r>
-        <w:t>settings" is checked. Uncheck "Use compliance from execution environment 'J2SE-1.5' on the 'Java Build Path'. Set "Compiler compliance level" to 11. Click "Apply and Close".</w:t>
+        <w:t>For Eclipse only: right-click on "unit-test-assignment" in the Project Explorer. Click on "Properties". Click "Java Compiler". Make sure "Enable project specific settings" is checked. Uncheck "Use compliance from execution environment 'J2SE-1.5' on the 'Java Build Path'. Set "Compiler compliance level" to 11. Click "Apply and Close".</w:t>
       </w:r>
     </w:p>
     <w:p>
@@ -2214,10 +2141,7 @@
         <w:spacing w:line="256" w:lineRule="auto"/>
       </w:pPr>
       <w:r>
-        <w:t>Create an instance method (not s</w:t>
-      </w:r>
-      <w:r>
-        <w:t xml:space="preserve">tatic) named </w:t>
+        <w:t xml:space="preserve">Create an instance method (not static) named </w:t>
       </w:r>
       <w:proofErr w:type="spellStart"/>
       <w:r>
@@ -2264,10 +2188,7 @@
       </w:r>
       <w:proofErr w:type="spellStart"/>
       <w:r>
-        <w:t>I</w:t>
-      </w:r>
-      <w:r>
-        <w:t>llegalArgumentException</w:t>
+        <w:t>IllegalArgumentException</w:t>
       </w:r>
       <w:proofErr w:type="spellEnd"/>
       <w:r>
@@ -2332,10 +2253,7 @@
         <w:t>test</w:t>
       </w:r>
       <w:r>
-        <w:t>/java" and right-click on it. Select</w:t>
-      </w:r>
-      <w:r>
-        <w:t xml:space="preserve"> "New / JUnit Test Case". In the "Name" field, enter "</w:t>
+        <w:t>/java" and right-click on it. Select "New / JUnit Test Case". In the "Name" field, enter "</w:t>
       </w:r>
       <w:proofErr w:type="spellStart"/>
       <w:r>
@@ -2433,10 +2351,7 @@
       </w:r>
       <w:proofErr w:type="spellStart"/>
       <w:r>
-        <w:t>TestD</w:t>
-      </w:r>
-      <w:r>
-        <w:t>emo</w:t>
+        <w:t>TestDemo</w:t>
       </w:r>
       <w:proofErr w:type="spellEnd"/>
       <w:r>
@@ -2556,10 +2471,7 @@
         <w:spacing w:line="256" w:lineRule="auto"/>
       </w:pPr>
       <w:r>
-        <w:t>C</w:t>
-      </w:r>
-      <w:r>
-        <w:t>hange the name of method "test" to "</w:t>
+        <w:t>Change the name of method "test" to "</w:t>
       </w:r>
       <w:proofErr w:type="spellStart"/>
       <w:r>
@@ -2997,10 +2909,7 @@
         <w:spacing w:line="256" w:lineRule="auto"/>
       </w:pPr>
       <w:r>
-        <w:t xml:space="preserve">Write the test. </w:t>
-      </w:r>
-      <w:r>
-        <w:t>Remove the "</w:t>
+        <w:t>Write the test. Remove the "</w:t>
       </w:r>
       <w:proofErr w:type="gramStart"/>
       <w:r>
@@ -3191,10 +3100,7 @@
         <w:spacing w:line="256" w:lineRule="auto"/>
       </w:pPr>
       <w:r>
-        <w:t>As a para</w:t>
-      </w:r>
-      <w:r>
-        <w:t xml:space="preserve">meter to </w:t>
+        <w:t xml:space="preserve">As a parameter to </w:t>
       </w:r>
       <w:proofErr w:type="spellStart"/>
       <w:r>
@@ -3275,10 +3181,7 @@
         <w:spacing w:line="256" w:lineRule="auto"/>
       </w:pPr>
       <w:r>
-        <w:t>If th</w:t>
-      </w:r>
-      <w:r>
-        <w:t>is is too confusing, you can "cheat" and copy this:</w:t>
+        <w:t>If this is too confusing, you can "cheat" and copy this:</w:t>
       </w:r>
     </w:p>
     <w:p>
@@ -3393,10 +3296,7 @@
       </w:r>
       <w:proofErr w:type="spellEnd"/>
       <w:r>
-        <w:t>. It</w:t>
-      </w:r>
-      <w:r>
-        <w:t xml:space="preserve"> should not have any parameters and it should return a Stream of Arguments. The imports are: </w:t>
+        <w:t xml:space="preserve">. It should not have any parameters and it should return a Stream of Arguments. The imports are: </w:t>
       </w:r>
       <w:proofErr w:type="spellStart"/>
       <w:proofErr w:type="gramStart"/>
@@ -3486,10 +3386,7 @@
         <w:spacing w:line="256" w:lineRule="auto"/>
       </w:pPr>
       <w:r>
-        <w:t xml:space="preserve">Each parameter set should be wrapped </w:t>
-      </w:r>
-      <w:r>
-        <w:t xml:space="preserve">in an </w:t>
+        <w:t xml:space="preserve">Each parameter set should be wrapped in an </w:t>
       </w:r>
       <w:proofErr w:type="gramStart"/>
       <w:r>
@@ -3509,19 +3406,11 @@
         <w:t xml:space="preserve"> method call. Add the static import for arguments: </w:t>
       </w:r>
       <w:proofErr w:type="spellStart"/>
-      <w:proofErr w:type="gramStart"/>
       <w:r>
         <w:rPr>
           <w:rStyle w:val="MonoChar"/>
         </w:rPr>
-        <w:t>org.junit</w:t>
-      </w:r>
-      <w:proofErr w:type="gramEnd"/>
-      <w:r>
-        <w:rPr>
-          <w:rStyle w:val="MonoChar"/>
-        </w:rPr>
-        <w:t>.jupiter.params.provider.Arguments.arguments</w:t>
+        <w:t>org.junit.jupiter.params.provider.Arguments.arguments</w:t>
       </w:r>
       <w:proofErr w:type="spellEnd"/>
       <w:r>
@@ -3566,10 +3455,7 @@
         <w:spacing w:line="256" w:lineRule="auto"/>
       </w:pPr>
       <w:r>
-        <w:t>Add</w:t>
-      </w:r>
-      <w:r>
-        <w:t xml:space="preserve"> as many arguments lines as needed to test the </w:t>
+        <w:t xml:space="preserve">Add as many arguments lines as needed to test the </w:t>
       </w:r>
       <w:proofErr w:type="spellStart"/>
       <w:r>
@@ -3620,10 +3506,7 @@
         <w:t>@MethodSource</w:t>
       </w:r>
       <w:r>
-        <w:t>. It mus</w:t>
-      </w:r>
-      <w:r>
-        <w:t xml:space="preserve">t be the </w:t>
+        <w:t xml:space="preserve">. It must be the </w:t>
       </w:r>
       <w:proofErr w:type="gramStart"/>
       <w:r>
@@ -3648,10 +3531,7 @@
         <w:ind w:left="1440"/>
       </w:pPr>
       <w:r>
-        <w:t>@M</w:t>
-      </w:r>
-      <w:r>
-        <w:t>ethodSource("TestDemoTest#argumentsForAddPositive")</w:t>
+        <w:t>@MethodSource("TestDemoTest#argumentsForAddPositive")</w:t>
       </w:r>
     </w:p>
     <w:p>
@@ -3749,10 +3629,7 @@
       <w:proofErr w:type="spellStart"/>
       <w:proofErr w:type="gramStart"/>
       <w:r>
-        <w:t>getR</w:t>
-      </w:r>
-      <w:r>
-        <w:t>andomInt</w:t>
+        <w:t>getRandomInt</w:t>
       </w:r>
       <w:proofErr w:type="spellEnd"/>
       <w:r>
@@ -3954,13 +3831,7 @@
         <w:rPr>
           <w:rStyle w:val="MonoChar"/>
         </w:rPr>
-        <w:t>assertThatNumberSquaredI</w:t>
-      </w:r>
-      <w:r>
-        <w:rPr>
-          <w:rStyle w:val="MonoChar"/>
-        </w:rPr>
-        <w:t>sCorrect</w:t>
+        <w:t>assertThatNumberSquaredIsCorrect</w:t>
       </w:r>
       <w:proofErr w:type="spellEnd"/>
       <w:r>
@@ -4032,10 +3903,7 @@
       </w:r>
       <w:proofErr w:type="spellStart"/>
       <w:r>
-        <w:t>org.mo</w:t>
-      </w:r>
-      <w:r>
-        <w:t>ckito.Mockito.spy</w:t>
+        <w:t>org.mockito.Mockito.spy</w:t>
       </w:r>
       <w:proofErr w:type="spellEnd"/>
       <w:r>
@@ -4180,13 +4048,7 @@
         <w:rPr>
           <w:rStyle w:val="MonoChar"/>
         </w:rPr>
-        <w:t>doRetur</w:t>
-      </w:r>
-      <w:r>
-        <w:rPr>
-          <w:rStyle w:val="MonoChar"/>
-        </w:rPr>
-        <w:t>n</w:t>
+        <w:t>doReturn</w:t>
       </w:r>
       <w:proofErr w:type="spellEnd"/>
       <w:r>
@@ -4308,10 +4170,7 @@
         <w:ind w:left="1440"/>
       </w:pPr>
       <w:r>
-        <w:t>i</w:t>
-      </w:r>
-      <w:r>
-        <w:t xml:space="preserve">nt </w:t>
+        <w:t xml:space="preserve">int </w:t>
       </w:r>
       <w:proofErr w:type="spellStart"/>
       <w:r>
@@ -4412,10 +4271,7 @@
         <w:spacing w:line="256" w:lineRule="auto"/>
       </w:pPr>
       <w:r>
-        <w:t xml:space="preserve">You don't need to verify the mocked method call – you know it was called </w:t>
-      </w:r>
-      <w:r>
-        <w:t>since the return value is correct.</w:t>
+        <w:t>You don't need to verify the mocked method call – you know it was called since the return value is correct.</w:t>
       </w:r>
     </w:p>
     <w:sectPr>
@@ -5847,7 +5703,7 @@
   <w:num w:numId="7" w16cid:durableId="660357246">
     <w:abstractNumId w:val="0"/>
     <w:lvlOverride w:ilvl="0">
-      <w:lvl w:ilvl="0" w:tplc="7908A81A">
+      <w:lvl w:ilvl="0" w:tplc="93581806">
         <w:start w:val="1"/>
         <w:numFmt w:val="decimal"/>
         <w:lvlText w:val="%1."/>
@@ -5874,7 +5730,7 @@
       </w:lvl>
     </w:lvlOverride>
     <w:lvlOverride w:ilvl="1">
-      <w:lvl w:ilvl="1" w:tplc="926E1494">
+      <w:lvl w:ilvl="1" w:tplc="1B6C42CA">
         <w:start w:val="1"/>
         <w:numFmt w:val="lowerLetter"/>
         <w:lvlText w:val="%2."/>
@@ -5904,7 +5760,7 @@
       </w:lvl>
     </w:lvlOverride>
     <w:lvlOverride w:ilvl="2">
-      <w:lvl w:ilvl="2" w:tplc="F9F4A466">
+      <w:lvl w:ilvl="2" w:tplc="B88EACF6">
         <w:start w:val="1"/>
         <w:numFmt w:val="lowerRoman"/>
         <w:lvlText w:val="%3."/>
@@ -5934,7 +5790,7 @@
       </w:lvl>
     </w:lvlOverride>
     <w:lvlOverride w:ilvl="3">
-      <w:lvl w:ilvl="3" w:tplc="845C6734">
+      <w:lvl w:ilvl="3" w:tplc="EDCE8F84">
         <w:start w:val="1"/>
         <w:numFmt w:val="decimal"/>
         <w:lvlText w:val="%4."/>
@@ -5964,7 +5820,7 @@
       </w:lvl>
     </w:lvlOverride>
     <w:lvlOverride w:ilvl="4">
-      <w:lvl w:ilvl="4" w:tplc="D2AA4F70">
+      <w:lvl w:ilvl="4" w:tplc="3FA29C80">
         <w:start w:val="1"/>
         <w:numFmt w:val="lowerLetter"/>
         <w:lvlText w:val="%5."/>
@@ -5994,7 +5850,7 @@
       </w:lvl>
     </w:lvlOverride>
     <w:lvlOverride w:ilvl="5">
-      <w:lvl w:ilvl="5" w:tplc="D1068E30">
+      <w:lvl w:ilvl="5" w:tplc="4586AEE8">
         <w:start w:val="1"/>
         <w:numFmt w:val="lowerRoman"/>
         <w:lvlText w:val="%6."/>
@@ -6024,7 +5880,7 @@
       </w:lvl>
     </w:lvlOverride>
     <w:lvlOverride w:ilvl="6">
-      <w:lvl w:ilvl="6" w:tplc="2B167402">
+      <w:lvl w:ilvl="6" w:tplc="84D0A240">
         <w:start w:val="1"/>
         <w:numFmt w:val="decimal"/>
         <w:lvlText w:val="%7."/>
@@ -6054,7 +5910,7 @@
       </w:lvl>
     </w:lvlOverride>
     <w:lvlOverride w:ilvl="7">
-      <w:lvl w:ilvl="7" w:tplc="15ACEAC2">
+      <w:lvl w:ilvl="7" w:tplc="F88E0726">
         <w:start w:val="1"/>
         <w:numFmt w:val="lowerLetter"/>
         <w:lvlText w:val="%8."/>
@@ -6084,7 +5940,7 @@
       </w:lvl>
     </w:lvlOverride>
     <w:lvlOverride w:ilvl="8">
-      <w:lvl w:ilvl="8" w:tplc="BA3646E4">
+      <w:lvl w:ilvl="8" w:tplc="B17094C2">
         <w:start w:val="1"/>
         <w:numFmt w:val="lowerRoman"/>
         <w:lvlText w:val="%9."/>
@@ -6120,7 +5976,7 @@
   <w:num w:numId="9" w16cid:durableId="808090304">
     <w:abstractNumId w:val="0"/>
     <w:lvlOverride w:ilvl="0">
-      <w:lvl w:ilvl="0" w:tplc="7908A81A">
+      <w:lvl w:ilvl="0" w:tplc="93581806">
         <w:start w:val="1"/>
         <w:numFmt w:val="decimal"/>
         <w:lvlText w:val="%1."/>
@@ -6147,7 +6003,7 @@
       </w:lvl>
     </w:lvlOverride>
     <w:lvlOverride w:ilvl="1">
-      <w:lvl w:ilvl="1" w:tplc="926E1494">
+      <w:lvl w:ilvl="1" w:tplc="1B6C42CA">
         <w:start w:val="1"/>
         <w:numFmt w:val="lowerLetter"/>
         <w:lvlText w:val="%2."/>
@@ -6174,7 +6030,7 @@
       </w:lvl>
     </w:lvlOverride>
     <w:lvlOverride w:ilvl="2">
-      <w:lvl w:ilvl="2" w:tplc="F9F4A466">
+      <w:lvl w:ilvl="2" w:tplc="B88EACF6">
         <w:start w:val="1"/>
         <w:numFmt w:val="lowerRoman"/>
         <w:lvlText w:val="%3."/>
@@ -6201,7 +6057,7 @@
       </w:lvl>
     </w:lvlOverride>
     <w:lvlOverride w:ilvl="3">
-      <w:lvl w:ilvl="3" w:tplc="845C6734">
+      <w:lvl w:ilvl="3" w:tplc="EDCE8F84">
         <w:start w:val="1"/>
         <w:numFmt w:val="decimal"/>
         <w:lvlText w:val="%4."/>
@@ -6228,7 +6084,7 @@
       </w:lvl>
     </w:lvlOverride>
     <w:lvlOverride w:ilvl="4">
-      <w:lvl w:ilvl="4" w:tplc="D2AA4F70">
+      <w:lvl w:ilvl="4" w:tplc="3FA29C80">
         <w:start w:val="1"/>
         <w:numFmt w:val="lowerLetter"/>
         <w:lvlText w:val="%5."/>
@@ -6255,7 +6111,7 @@
       </w:lvl>
     </w:lvlOverride>
     <w:lvlOverride w:ilvl="5">
-      <w:lvl w:ilvl="5" w:tplc="D1068E30">
+      <w:lvl w:ilvl="5" w:tplc="4586AEE8">
         <w:start w:val="1"/>
         <w:numFmt w:val="lowerRoman"/>
         <w:lvlText w:val="%6."/>
@@ -6282,7 +6138,7 @@
       </w:lvl>
     </w:lvlOverride>
     <w:lvlOverride w:ilvl="6">
-      <w:lvl w:ilvl="6" w:tplc="2B167402">
+      <w:lvl w:ilvl="6" w:tplc="84D0A240">
         <w:start w:val="1"/>
         <w:numFmt w:val="decimal"/>
         <w:lvlText w:val="%7."/>
@@ -6309,7 +6165,7 @@
       </w:lvl>
     </w:lvlOverride>
     <w:lvlOverride w:ilvl="7">
-      <w:lvl w:ilvl="7" w:tplc="15ACEAC2">
+      <w:lvl w:ilvl="7" w:tplc="F88E0726">
         <w:start w:val="1"/>
         <w:numFmt w:val="lowerLetter"/>
         <w:lvlText w:val="%8."/>
@@ -6336,7 +6192,7 @@
       </w:lvl>
     </w:lvlOverride>
     <w:lvlOverride w:ilvl="8">
-      <w:lvl w:ilvl="8" w:tplc="BA3646E4">
+      <w:lvl w:ilvl="8" w:tplc="B17094C2">
         <w:start w:val="1"/>
         <w:numFmt w:val="lowerRoman"/>
         <w:lvlText w:val="%9."/>
@@ -6372,7 +6228,7 @@
   <w:num w:numId="11" w16cid:durableId="243803519">
     <w:abstractNumId w:val="0"/>
     <w:lvlOverride w:ilvl="0">
-      <w:lvl w:ilvl="0" w:tplc="7908A81A">
+      <w:lvl w:ilvl="0" w:tplc="93581806">
         <w:start w:val="1"/>
         <w:numFmt w:val="decimal"/>
         <w:lvlText w:val="%1."/>
@@ -6399,7 +6255,7 @@
       </w:lvl>
     </w:lvlOverride>
     <w:lvlOverride w:ilvl="1">
-      <w:lvl w:ilvl="1" w:tplc="926E1494">
+      <w:lvl w:ilvl="1" w:tplc="1B6C42CA">
         <w:start w:val="1"/>
         <w:numFmt w:val="lowerLetter"/>
         <w:lvlText w:val="%2."/>
@@ -6428,7 +6284,7 @@
       </w:lvl>
     </w:lvlOverride>
     <w:lvlOverride w:ilvl="2">
-      <w:lvl w:ilvl="2" w:tplc="F9F4A466">
+      <w:lvl w:ilvl="2" w:tplc="B88EACF6">
         <w:start w:val="1"/>
         <w:numFmt w:val="lowerRoman"/>
         <w:lvlText w:val="%3."/>
@@ -6457,7 +6313,7 @@
       </w:lvl>
     </w:lvlOverride>
     <w:lvlOverride w:ilvl="3">
-      <w:lvl w:ilvl="3" w:tplc="845C6734">
+      <w:lvl w:ilvl="3" w:tplc="EDCE8F84">
         <w:start w:val="1"/>
         <w:numFmt w:val="decimal"/>
         <w:lvlText w:val="%4."/>
@@ -6486,7 +6342,7 @@
       </w:lvl>
     </w:lvlOverride>
     <w:lvlOverride w:ilvl="4">
-      <w:lvl w:ilvl="4" w:tplc="D2AA4F70">
+      <w:lvl w:ilvl="4" w:tplc="3FA29C80">
         <w:start w:val="1"/>
         <w:numFmt w:val="lowerLetter"/>
         <w:lvlText w:val="%5."/>
@@ -6515,7 +6371,7 @@
       </w:lvl>
     </w:lvlOverride>
     <w:lvlOverride w:ilvl="5">
-      <w:lvl w:ilvl="5" w:tplc="D1068E30">
+      <w:lvl w:ilvl="5" w:tplc="4586AEE8">
         <w:start w:val="1"/>
         <w:numFmt w:val="lowerRoman"/>
         <w:lvlText w:val="%6."/>
@@ -6544,7 +6400,7 @@
       </w:lvl>
     </w:lvlOverride>
     <w:lvlOverride w:ilvl="6">
-      <w:lvl w:ilvl="6" w:tplc="2B167402">
+      <w:lvl w:ilvl="6" w:tplc="84D0A240">
         <w:start w:val="1"/>
         <w:numFmt w:val="decimal"/>
         <w:lvlText w:val="%7."/>
@@ -6573,7 +6429,7 @@
       </w:lvl>
     </w:lvlOverride>
     <w:lvlOverride w:ilvl="7">
-      <w:lvl w:ilvl="7" w:tplc="15ACEAC2">
+      <w:lvl w:ilvl="7" w:tplc="F88E0726">
         <w:start w:val="1"/>
         <w:numFmt w:val="lowerLetter"/>
         <w:lvlText w:val="%8."/>
@@ -6602,7 +6458,7 @@
       </w:lvl>
     </w:lvlOverride>
     <w:lvlOverride w:ilvl="8">
-      <w:lvl w:ilvl="8" w:tplc="BA3646E4">
+      <w:lvl w:ilvl="8" w:tplc="B17094C2">
         <w:start w:val="1"/>
         <w:numFmt w:val="lowerRoman"/>
         <w:lvlText w:val="%9."/>

</xml_diff>